<commit_message>
first commit to developer
</commit_message>
<xml_diff>
--- a/5-Git_Github.docx
+++ b/5-Git_Github.docx
@@ -4,15 +4,7 @@
   <w:body>
     <w:p>
       <w:r>
-        <w:t xml:space="preserve">First we need to have a </w:t>
-      </w:r>
-      <w:proofErr w:type="spellStart"/>
-      <w:r>
-        <w:t>github</w:t>
-      </w:r>
-      <w:proofErr w:type="spellEnd"/>
-      <w:r>
-        <w:t xml:space="preserve"> account, and create a repository there</w:t>
+        <w:t>First we need to have a github account, and create a repository there</w:t>
       </w:r>
       <w:r>
         <w:t>:</w:t>
@@ -109,15 +101,7 @@
     </w:p>
     <w:p>
       <w:r>
-        <w:t xml:space="preserve">Then we check the version of git in </w:t>
-      </w:r>
-      <w:proofErr w:type="spellStart"/>
-      <w:r>
-        <w:t>cmd</w:t>
-      </w:r>
-      <w:proofErr w:type="spellEnd"/>
-      <w:r>
-        <w:t xml:space="preserve"> to make sure it is installed:</w:t>
+        <w:t>Then we check the version of git in cmd to make sure it is installed:</w:t>
       </w:r>
     </w:p>
     <w:p>
@@ -174,15 +158,7 @@
         <w:t>to the repository I created.</w:t>
       </w:r>
       <w:r>
-        <w:t xml:space="preserve"> </w:t>
-      </w:r>
-      <w:proofErr w:type="spellStart"/>
-      <w:r>
-        <w:t>Fisrt</w:t>
-      </w:r>
-      <w:proofErr w:type="spellEnd"/>
-      <w:r>
-        <w:t xml:space="preserve"> we create a readMe.md file and we copy its pass from local, and we cd to that path:</w:t>
+        <w:t xml:space="preserve"> Fisrt we create a readMe.md file and we copy its pass from local, and we cd to that path:</w:t>
       </w:r>
     </w:p>
     <w:p>
@@ -289,15 +265,7 @@
     </w:p>
     <w:p>
       <w:r>
-        <w:t xml:space="preserve">To see the files in your directory, use </w:t>
-      </w:r>
-      <w:proofErr w:type="spellStart"/>
-      <w:r>
-        <w:t>dir</w:t>
-      </w:r>
-      <w:proofErr w:type="spellEnd"/>
-      <w:r>
-        <w:t>:</w:t>
+        <w:t>To see the files in your directory, use dir:</w:t>
       </w:r>
     </w:p>
     <w:p>
@@ -344,15 +312,7 @@
     </w:p>
     <w:p>
       <w:r>
-        <w:t xml:space="preserve">We need to configure our </w:t>
-      </w:r>
-      <w:proofErr w:type="spellStart"/>
-      <w:r>
-        <w:t>Github</w:t>
-      </w:r>
-      <w:proofErr w:type="spellEnd"/>
-      <w:r>
-        <w:t xml:space="preserve"> account to this git folder to be able to commit to the repository, to check if we config or not, run the below command:</w:t>
+        <w:t>We need to configure our Github account to this git folder to be able to commit to the repository, to check if we config or not, run the below command:</w:t>
       </w:r>
     </w:p>
     <w:p>
@@ -833,15 +793,7 @@
     </w:p>
     <w:p>
       <w:r>
-        <w:t xml:space="preserve">Now we use git push to push the file to </w:t>
-      </w:r>
-      <w:proofErr w:type="spellStart"/>
-      <w:r>
-        <w:t>github</w:t>
-      </w:r>
-      <w:proofErr w:type="spellEnd"/>
-      <w:r>
-        <w:t xml:space="preserve"> repository branch main:</w:t>
+        <w:t>Now we use git push to push the file to github repository branch main:</w:t>
       </w:r>
     </w:p>
     <w:p>
@@ -888,15 +840,7 @@
     </w:p>
     <w:p>
       <w:r>
-        <w:t xml:space="preserve">Then if we refresh the </w:t>
-      </w:r>
-      <w:proofErr w:type="spellStart"/>
-      <w:r>
-        <w:t>github</w:t>
-      </w:r>
-      <w:proofErr w:type="spellEnd"/>
-      <w:r>
-        <w:t xml:space="preserve"> page, we can see the branch is created and the Readme file that we pushed.</w:t>
+        <w:t>Then if we refresh the github page, we can see the branch is created and the Readme file that we pushed.</w:t>
       </w:r>
     </w:p>
     <w:p>
@@ -1120,18 +1064,112 @@
     </w:p>
     <w:p>
       <w:r>
-        <w:t xml:space="preserve">Git </w:t>
-      </w:r>
-      <w:proofErr w:type="spellStart"/>
-      <w:r>
-        <w:t>Merge,push</w:t>
-      </w:r>
-      <w:proofErr w:type="spellEnd"/>
-      <w:r>
-        <w:t>,…:</w:t>
-      </w:r>
-    </w:p>
-    <w:p/>
+        <w:t>Git Merge,push,…:</w:t>
+      </w:r>
+    </w:p>
+    <w:p>
+      <w:r>
+        <w:t xml:space="preserve">We can use git reset </w:t>
+      </w:r>
+      <w:r>
+        <w:t>to,</w:t>
+      </w:r>
+      <w:r>
+        <w:t xml:space="preserve"> it will return the file back from staging to untracked:</w:t>
+      </w:r>
+    </w:p>
+    <w:p>
+      <w:r>
+        <w:drawing>
+          <wp:inline distT="0" distB="0" distL="0" distR="0" wp14:anchorId="52BDB231" wp14:editId="31330931">
+            <wp:extent cx="5034708" cy="3407034"/>
+            <wp:effectExtent l="0" t="0" r="0" b="3175"/>
+            <wp:docPr id="773832914" name="Picture 1" descr="A screenshot of a computer program&#10;&#10;AI-generated content may be incorrect."/>
+            <wp:cNvGraphicFramePr>
+              <a:graphicFrameLocks xmlns:a="http://schemas.openxmlformats.org/drawingml/2006/main" noChangeAspect="1"/>
+            </wp:cNvGraphicFramePr>
+            <a:graphic xmlns:a="http://schemas.openxmlformats.org/drawingml/2006/main">
+              <a:graphicData uri="http://schemas.openxmlformats.org/drawingml/2006/picture">
+                <pic:pic xmlns:pic="http://schemas.openxmlformats.org/drawingml/2006/picture">
+                  <pic:nvPicPr>
+                    <pic:cNvPr id="773832914" name="Picture 1" descr="A screenshot of a computer program&#10;&#10;AI-generated content may be incorrect."/>
+                    <pic:cNvPicPr/>
+                  </pic:nvPicPr>
+                  <pic:blipFill>
+                    <a:blip r:embed="rId25"/>
+                    <a:stretch>
+                      <a:fillRect/>
+                    </a:stretch>
+                  </pic:blipFill>
+                  <pic:spPr>
+                    <a:xfrm>
+                      <a:off x="0" y="0"/>
+                      <a:ext cx="5038679" cy="3409721"/>
+                    </a:xfrm>
+                    <a:prstGeom prst="rect">
+                      <a:avLst/>
+                    </a:prstGeom>
+                  </pic:spPr>
+                </pic:pic>
+              </a:graphicData>
+            </a:graphic>
+          </wp:inline>
+        </w:drawing>
+      </w:r>
+    </w:p>
+    <w:p>
+      <w:r>
+        <w:t>Branch:</w:t>
+      </w:r>
+    </w:p>
+    <w:p>
+      <w:r>
+        <w:t>Use git branch to create a new branch</w:t>
+      </w:r>
+      <w:r>
+        <w:t>, use git checkout to go to another branch</w:t>
+      </w:r>
+    </w:p>
+    <w:p>
+      <w:r>
+        <w:lastRenderedPageBreak/>
+        <w:drawing>
+          <wp:inline distT="0" distB="0" distL="0" distR="0" wp14:anchorId="5C726751" wp14:editId="2BF26EDC">
+            <wp:extent cx="5616427" cy="3010161"/>
+            <wp:effectExtent l="0" t="0" r="3810" b="0"/>
+            <wp:docPr id="1686391898" name="Picture 1"/>
+            <wp:cNvGraphicFramePr>
+              <a:graphicFrameLocks xmlns:a="http://schemas.openxmlformats.org/drawingml/2006/main" noChangeAspect="1"/>
+            </wp:cNvGraphicFramePr>
+            <a:graphic xmlns:a="http://schemas.openxmlformats.org/drawingml/2006/main">
+              <a:graphicData uri="http://schemas.openxmlformats.org/drawingml/2006/picture">
+                <pic:pic xmlns:pic="http://schemas.openxmlformats.org/drawingml/2006/picture">
+                  <pic:nvPicPr>
+                    <pic:cNvPr id="1686391898" name=""/>
+                    <pic:cNvPicPr/>
+                  </pic:nvPicPr>
+                  <pic:blipFill>
+                    <a:blip r:embed="rId26"/>
+                    <a:stretch>
+                      <a:fillRect/>
+                    </a:stretch>
+                  </pic:blipFill>
+                  <pic:spPr>
+                    <a:xfrm>
+                      <a:off x="0" y="0"/>
+                      <a:ext cx="5616427" cy="3010161"/>
+                    </a:xfrm>
+                    <a:prstGeom prst="rect">
+                      <a:avLst/>
+                    </a:prstGeom>
+                  </pic:spPr>
+                </pic:pic>
+              </a:graphicData>
+            </a:graphic>
+          </wp:inline>
+        </w:drawing>
+      </w:r>
+    </w:p>
     <w:p/>
     <w:p/>
     <w:p/>

</xml_diff>